<commit_message>
BD avec plus de cours
</commit_message>
<xml_diff>
--- a/plancadre/177_420-EDA-05.docx
+++ b/plancadre/177_420-EDA-05.docx
@@ -177,7 +177,7 @@
             </w:pPr>
             <w:r>
               <w:rPr/>
-              <w:t xml:space="preserve">test</w:t>
+              <w:t xml:space="preserve">Préalable(s) : Aucun</w:t>
             </w:r>
           </w:p>
         </w:tc>
@@ -230,16 +230,16 @@
           <w:tcPr>
             <w:tcW w:w="10000" w:type="dxa"/>
           </w:tcPr>
-          <w:p/>
+          <w:p>
+            <w:pPr/>
+            <w:r>
+              <w:rPr/>
+              <w:t xml:space="preserve">Ceci est la présentation</w:t>
+            </w:r>
+          </w:p>
         </w:tc>
       </w:tr>
     </w:tbl>
-    <w:p/>
-    <w:p>
-      <w:r>
-        <w:br w:type="page"/>
-      </w:r>
-    </w:p>
     <w:p>
       <w:pPr>
         <w:sectPr>
@@ -287,16 +287,16 @@
           <w:tcPr>
             <w:tcW w:w="10000" w:type="dxa"/>
           </w:tcPr>
-          <w:p/>
+          <w:p>
+            <w:pPr/>
+            <w:r>
+              <w:rPr/>
+              <w:t xml:space="preserve">- Passer le cours facilement</w:t>
+            </w:r>
+          </w:p>
         </w:tc>
       </w:tr>
     </w:tbl>
-    <w:p/>
-    <w:p>
-      <w:r>
-        <w:br w:type="page"/>
-      </w:r>
-    </w:p>
     <w:p>
       <w:pPr>
         <w:sectPr>
@@ -344,16 +344,16 @@
           <w:tcPr>
             <w:tcW w:w="10000" w:type="dxa"/>
           </w:tcPr>
-          <w:p/>
+          <w:p>
+            <w:pPr/>
+            <w:r>
+              <w:rPr/>
+              <w:t xml:space="preserve">1er considération</w:t>
+            </w:r>
+          </w:p>
         </w:tc>
       </w:tr>
     </w:tbl>
-    <w:p/>
-    <w:p>
-      <w:r>
-        <w:br w:type="page"/>
-      </w:r>
-    </w:p>
     <w:p>
       <w:pPr>
         <w:sectPr>
@@ -405,12 +405,6 @@
         </w:tc>
       </w:tr>
     </w:tbl>
-    <w:p/>
-    <w:p>
-      <w:r>
-        <w:br w:type="page"/>
-      </w:r>
-    </w:p>
     <w:p>
       <w:pPr>
         <w:sectPr>
@@ -462,12 +456,6 @@
         </w:tc>
       </w:tr>
     </w:tbl>
-    <w:p/>
-    <w:p>
-      <w:r>
-        <w:br w:type="page"/>
-      </w:r>
-    </w:p>
     <w:sectPr>
       <w:pgSz w:orient="portrait" w:w="11870" w:h="16787"/>
       <w:pgMar w:top="1440" w:right="1440" w:bottom="1440" w:left="1440" w:header="720" w:footer="720" w:gutter="0"/>

</xml_diff>